<commit_message>
Made some changes to the normalization of the ball vector velocty.
</commit_message>
<xml_diff>
--- a/SimplePong/ReadME.docx
+++ b/SimplePong/ReadME.docx
@@ -195,14 +195,12 @@
           <w:rFonts w:ascii="Times New Roman" w:hAnsi="Times New Roman" w:cs="Times New Roman"/>
         </w:rPr>
       </w:pPr>
-      <w:proofErr w:type="gramStart"/>
-      <w:r>
-        <w:rPr>
-          <w:rFonts w:ascii="Times New Roman" w:hAnsi="Times New Roman" w:cs="Times New Roman"/>
-        </w:rPr>
-        <w:t>All of</w:t>
-      </w:r>
-      <w:proofErr w:type="gramEnd"/>
+      <w:r>
+        <w:rPr>
+          <w:rFonts w:ascii="Times New Roman" w:hAnsi="Times New Roman" w:cs="Times New Roman"/>
+        </w:rPr>
+        <w:t>All</w:t>
+      </w:r>
       <w:r>
         <w:rPr>
           <w:rFonts w:ascii="Times New Roman" w:hAnsi="Times New Roman" w:cs="Times New Roman"/>
@@ -227,21 +225,7 @@
         <w:rPr>
           <w:rFonts w:ascii="Times New Roman" w:hAnsi="Times New Roman" w:cs="Times New Roman"/>
         </w:rPr>
-        <w:t xml:space="preserve"> repo at https://github.com/deschafer/SimplePong. Go to the internet address, and click the green button that </w:t>
-      </w:r>
-      <w:proofErr w:type="gramStart"/>
-      <w:r>
-        <w:rPr>
-          <w:rFonts w:ascii="Times New Roman" w:hAnsi="Times New Roman" w:cs="Times New Roman"/>
-        </w:rPr>
-        <w:t>says</w:t>
-      </w:r>
-      <w:proofErr w:type="gramEnd"/>
-      <w:r>
-        <w:rPr>
-          <w:rFonts w:ascii="Times New Roman" w:hAnsi="Times New Roman" w:cs="Times New Roman"/>
-        </w:rPr>
-        <w:t xml:space="preserve"> "Clone or Download," and then select "Download Zip."</w:t>
+        <w:t xml:space="preserve"> repo at https://github.com/deschafer/SimplePong. Go to the internet address, and click the green button that says "Clone or Download," and then select "Download Zip."</w:t>
       </w:r>
     </w:p>
     <w:p>
@@ -409,28 +393,24 @@
         </w:rPr>
         <w:t xml:space="preserve"> and inside will be </w:t>
       </w:r>
-      <w:proofErr w:type="gramStart"/>
-      <w:r>
-        <w:rPr>
-          <w:rFonts w:ascii="Times New Roman" w:hAnsi="Times New Roman" w:cs="Times New Roman"/>
-        </w:rPr>
-        <w:t>all of</w:t>
-      </w:r>
-      <w:proofErr w:type="gramEnd"/>
+      <w:r>
+        <w:rPr>
+          <w:rFonts w:ascii="Times New Roman" w:hAnsi="Times New Roman" w:cs="Times New Roman"/>
+        </w:rPr>
+        <w:t>all</w:t>
+      </w:r>
       <w:r>
         <w:rPr>
           <w:rFonts w:ascii="Times New Roman" w:hAnsi="Times New Roman" w:cs="Times New Roman"/>
         </w:rPr>
         <w:t xml:space="preserve"> the source files for the project. From here, open visual studio. Then under the file tab select open project. From here, navigate to where </w:t>
       </w:r>
-      <w:proofErr w:type="gramStart"/>
-      <w:r>
-        <w:rPr>
-          <w:rFonts w:ascii="Times New Roman" w:hAnsi="Times New Roman" w:cs="Times New Roman"/>
-        </w:rPr>
-        <w:t>all of</w:t>
-      </w:r>
-      <w:proofErr w:type="gramEnd"/>
+      <w:r>
+        <w:rPr>
+          <w:rFonts w:ascii="Times New Roman" w:hAnsi="Times New Roman" w:cs="Times New Roman"/>
+        </w:rPr>
+        <w:t>all</w:t>
+      </w:r>
       <w:r>
         <w:rPr>
           <w:rFonts w:ascii="Times New Roman" w:hAnsi="Times New Roman" w:cs="Times New Roman"/>
@@ -505,34 +485,44 @@
         </w:rPr>
         <w:t xml:space="preserve">To build, first we need to set up the QT tools extension. </w:t>
       </w:r>
-      <w:proofErr w:type="gramStart"/>
-      <w:r>
-        <w:rPr>
-          <w:rFonts w:ascii="Times New Roman" w:hAnsi="Times New Roman" w:cs="Times New Roman"/>
-        </w:rPr>
-        <w:t>So</w:t>
-      </w:r>
-      <w:proofErr w:type="gramEnd"/>
+      <w:r>
+        <w:rPr>
+          <w:rFonts w:ascii="Times New Roman" w:hAnsi="Times New Roman" w:cs="Times New Roman"/>
+        </w:rPr>
+        <w:t>So,</w:t>
+      </w:r>
       <w:r>
         <w:rPr>
           <w:rFonts w:ascii="Times New Roman" w:hAnsi="Times New Roman" w:cs="Times New Roman"/>
         </w:rPr>
         <w:t xml:space="preserve"> under the drop down menu called “Qt VS Tools” select “Qt Options”. Here you will add a version of QT by pressing add and navigating to its location where it was installed. This version of QT added should look like </w:t>
       </w:r>
-      <w:proofErr w:type="gramStart"/>
-      <w:r>
-        <w:rPr>
-          <w:rFonts w:ascii="Times New Roman" w:hAnsi="Times New Roman" w:cs="Times New Roman"/>
-        </w:rPr>
-        <w:t>msvc2017, and</w:t>
-      </w:r>
-      <w:proofErr w:type="gramEnd"/>
-      <w:r>
-        <w:rPr>
-          <w:rFonts w:ascii="Times New Roman" w:hAnsi="Times New Roman" w:cs="Times New Roman"/>
-        </w:rPr>
-        <w:t xml:space="preserve"> is located at Qt\5.13.0\msvc2017 for the version that was used with this application.</w:t>
-      </w:r>
+      <w:r>
+        <w:rPr>
+          <w:rFonts w:ascii="Times New Roman" w:hAnsi="Times New Roman" w:cs="Times New Roman"/>
+        </w:rPr>
+        <w:t>msvc2017 and</w:t>
+      </w:r>
+      <w:r>
+        <w:rPr>
+          <w:rFonts w:ascii="Times New Roman" w:hAnsi="Times New Roman" w:cs="Times New Roman"/>
+        </w:rPr>
+        <w:t xml:space="preserve"> is located at Qt\5.13.0\msvc2017 for the version that was used with this</w:t>
+      </w:r>
+      <w:r>
+        <w:rPr>
+          <w:rFonts w:ascii="Times New Roman" w:hAnsi="Times New Roman" w:cs="Times New Roman"/>
+        </w:rPr>
+        <w:t xml:space="preserve"> particular</w:t>
+      </w:r>
+      <w:r>
+        <w:rPr>
+          <w:rFonts w:ascii="Times New Roman" w:hAnsi="Times New Roman" w:cs="Times New Roman"/>
+        </w:rPr>
+        <w:t xml:space="preserve"> application.</w:t>
+      </w:r>
+      <w:bookmarkStart w:id="0" w:name="_GoBack"/>
+      <w:bookmarkEnd w:id="0"/>
     </w:p>
     <w:p>
       <w:pPr>
@@ -601,8 +591,6 @@
         </w:rPr>
         <w:t>After you have built the program, you can then press ctl+f5 to run the application.</w:t>
       </w:r>
-      <w:bookmarkStart w:id="0" w:name="_GoBack"/>
-      <w:bookmarkEnd w:id="0"/>
     </w:p>
     <w:p>
       <w:pPr>
@@ -833,7 +821,7 @@
       </w:pPr>
     </w:pPrDefault>
   </w:docDefaults>
-  <w:latentStyles w:defLockedState="0" w:defUIPriority="99" w:defSemiHidden="0" w:defUnhideWhenUsed="0" w:defQFormat="0" w:count="376">
+  <w:latentStyles w:defLockedState="0" w:defUIPriority="99" w:defSemiHidden="0" w:defUnhideWhenUsed="0" w:defQFormat="0" w:count="377">
     <w:lsdException w:name="Normal" w:uiPriority="0" w:qFormat="1"/>
     <w:lsdException w:name="heading 1" w:uiPriority="9" w:qFormat="1"/>
     <w:lsdException w:name="heading 2" w:semiHidden="1" w:uiPriority="9" w:unhideWhenUsed="1" w:qFormat="1"/>
@@ -1207,6 +1195,7 @@
     <w:lsdException w:name="Hashtag" w:semiHidden="1" w:unhideWhenUsed="1"/>
     <w:lsdException w:name="Unresolved Mention" w:semiHidden="1" w:unhideWhenUsed="1"/>
     <w:lsdException w:name="Smart Link" w:semiHidden="1" w:unhideWhenUsed="1"/>
+    <w:lsdException w:name="Smart Link Error" w:semiHidden="1" w:unhideWhenUsed="1"/>
   </w:latentStyles>
   <w:style w:type="paragraph" w:default="1" w:styleId="Normal">
     <w:name w:val="Normal"/>

</xml_diff>